<commit_message>
chore: template update to align with rest of the repo
</commit_message>
<xml_diff>
--- a/build_targets/Level_0_Starter/Starter_Resume.docx
+++ b/build_targets/Level_0_Starter/Starter_Resume.docx
@@ -83,15 +83,7 @@
         <w:t>[</w:t>
       </w:r>
       <w:r>
-        <w:t>Email Address] | [</w:t>
-      </w:r>
-      <w:proofErr w:type="spellStart"/>
-      <w:r>
-        <w:t>Linkedin</w:t>
-      </w:r>
-      <w:proofErr w:type="spellEnd"/>
-      <w:r>
-        <w:t xml:space="preserve"> Profile URL] | [GitHub Profile URL]</w:t>
+        <w:t>Email Address] | [Linkedin Profile URL] | [GitHub Profile URL]</w:t>
       </w:r>
     </w:p>
     <w:p>
@@ -491,7 +483,7 @@
           <w:iCs/>
           <w:spacing w:val="-2"/>
         </w:rPr>
-        <w:t xml:space="preserve">Since you lack work experience, these are your "Jobs". Use the Course Translator to </w:t>
+        <w:t xml:space="preserve">Since you lack work experience, these are your "Jobs". Use the </w:t>
       </w:r>
       <w:r>
         <w:rPr>
@@ -502,7 +494,7 @@
           <w:iCs/>
           <w:spacing w:val="-2"/>
         </w:rPr>
-        <w:t>fill in</w:t>
+        <w:t>source_code</w:t>
       </w:r>
       <w:r>
         <w:rPr>
@@ -513,18 +505,7 @@
           <w:iCs/>
           <w:spacing w:val="-2"/>
         </w:rPr>
-        <w:t xml:space="preserve"> these.</w:t>
-      </w:r>
-      <w:r>
-        <w:rPr>
-          <w:rFonts w:ascii="Aptos" w:hAnsi="Aptos"/>
-          <w:b/>
-          <w:bCs/>
-          <w:i/>
-          <w:iCs/>
-          <w:spacing w:val="-2"/>
-        </w:rPr>
-        <w:t>]</w:t>
+        <w:t xml:space="preserve"> to fill in these.]</w:t>
       </w:r>
     </w:p>
     <w:p>
@@ -718,7 +699,7 @@
           <w:iCs/>
           <w:spacing w:val="-2"/>
         </w:rPr>
-        <w:t>Use the Retail Pivot guide to make these sound professional.</w:t>
+        <w:t>Use the</w:t>
       </w:r>
       <w:r>
         <w:rPr>
@@ -727,7 +708,16 @@
           <w:iCs/>
           <w:spacing w:val="-2"/>
         </w:rPr>
-        <w:t>]</w:t>
+        <w:t xml:space="preserve"> source_code/Survival_Jobs.md</w:t>
+      </w:r>
+      <w:r>
+        <w:rPr>
+          <w:rFonts w:ascii="Aptos" w:hAnsi="Aptos"/>
+          <w:i/>
+          <w:iCs/>
+          <w:spacing w:val="-2"/>
+        </w:rPr>
+        <w:t xml:space="preserve"> guide to make these sound professional.]</w:t>
       </w:r>
     </w:p>
     <w:p>
@@ -882,31 +872,7 @@
         <w:rPr>
           <w:rFonts w:ascii="Aptos" w:hAnsi="Aptos"/>
         </w:rPr>
-        <w:t>[</w:t>
-      </w:r>
-      <w:r>
-        <w:rPr>
-          <w:rFonts w:ascii="Aptos" w:hAnsi="Aptos"/>
-        </w:rPr>
-        <w:t>Volunteer Role / Club Role</w:t>
-      </w:r>
-      <w:r>
-        <w:rPr>
-          <w:rFonts w:ascii="Aptos" w:hAnsi="Aptos"/>
-        </w:rPr>
-        <w:t>] [</w:t>
-      </w:r>
-      <w:r>
-        <w:rPr>
-          <w:rFonts w:ascii="Aptos" w:hAnsi="Aptos"/>
-        </w:rPr>
-        <w:t>Organization</w:t>
-      </w:r>
-      <w:r>
-        <w:rPr>
-          <w:rFonts w:ascii="Aptos" w:hAnsi="Aptos"/>
-        </w:rPr>
-        <w:t>] [City, SK] | [Start Month Year] – [Present]</w:t>
+        <w:t>[Volunteer Role / Club Role] [Organization] [City, SK] | [Start Month Year] – [Present]</w:t>
       </w:r>
     </w:p>
     <w:p>
@@ -1018,23 +984,7 @@
           <w:rFonts w:ascii="Aptos" w:hAnsi="Aptos"/>
           <w:b w:val="0"/>
         </w:rPr>
-        <w:t xml:space="preserve"> [languages like C++, Python, SQL, </w:t>
-      </w:r>
-      <w:proofErr w:type="spellStart"/>
-      <w:r>
-        <w:rPr>
-          <w:rFonts w:ascii="Aptos" w:hAnsi="Aptos"/>
-          <w:b w:val="0"/>
-        </w:rPr>
-        <w:t>etc</w:t>
-      </w:r>
-      <w:proofErr w:type="spellEnd"/>
-      <w:r>
-        <w:rPr>
-          <w:rFonts w:ascii="Aptos" w:hAnsi="Aptos"/>
-          <w:b w:val="0"/>
-        </w:rPr>
-        <w:t>]</w:t>
+        <w:t xml:space="preserve"> [languages like C++, Python, SQL, etc]</w:t>
       </w:r>
     </w:p>
     <w:p>
@@ -5500,6 +5450,7 @@
   <w:style w:type="character" w:default="1" w:styleId="DefaultParagraphFont">
     <w:name w:val="Default Paragraph Font"/>
     <w:uiPriority w:val="1"/>
+    <w:semiHidden/>
     <w:unhideWhenUsed/>
   </w:style>
   <w:style w:type="table" w:default="1" w:styleId="TableNormal">

</xml_diff>